<commit_message>
resolves some issues with the model
- salary - person was in wrong direction
- moved relations to salary again as issue was resolved in modeller
- and some minor fixes
</commit_message>
<xml_diff>
--- a/index.docx
+++ b/index.docx
@@ -145,7 +145,7 @@
               <w:jc w:val="left"/>
             </w:pPr>
             <w:r>
-              <w:t xml:space="preserve">2022-10-20T10:24:55.378540554Z</w:t>
+              <w:t xml:space="preserve">2022-10-20T12:06:27.619056568Z</w:t>
             </w:r>
           </w:p>
         </w:tc>
@@ -169,14 +169,14 @@
       <w:r>
         <w:drawing>
           <wp:inline>
-            <wp:extent cx="5334000" cy="1388794"/>
+            <wp:extent cx="5334000" cy="1783717"/>
             <wp:effectExtent b="0" l="0" r="0" t="0"/>
             <wp:docPr descr="" title="" id="1" name="Picture"/>
             <a:graphic>
               <a:graphicData uri="http://schemas.openxmlformats.org/drawingml/2006/picture">
                 <pic:pic>
                   <pic:nvPicPr>
-                    <pic:cNvPr descr="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" id="0" name="Picture"/>
+                    <pic:cNvPr descr="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" id="0" name="Picture"/>
                     <pic:cNvPicPr>
                       <a:picLocks noChangeArrowheads="1" noChangeAspect="1"/>
                     </pic:cNvPicPr>
@@ -190,7 +190,7 @@
                   <pic:spPr bwMode="auto">
                     <a:xfrm>
                       <a:off x="0" y="0"/>
-                      <a:ext cx="5334000" cy="1388794"/>
+                      <a:ext cx="5334000" cy="1783717"/>
                     </a:xfrm>
                     <a:prstGeom prst="rect">
                       <a:avLst/>
@@ -961,23 +961,23 @@
       <w:r>
         <w:t xml:space="preserve"> </w:t>
       </w:r>
-      <w:hyperlink w:anchor="PersonRecievedSalary">
-        <w:r>
-          <w:rPr>
-            <w:rStyle w:val="Hyperlink"/>
-          </w:rPr>
-          <w:t xml:space="preserve">erhielt Gehalt (hatte Gehaltsempfänger)</w:t>
-        </w:r>
-      </w:hyperlink>
-      <w:r>
-        <w:t xml:space="preserve"> </w:t>
-      </w:r>
-      <w:hyperlink w:anchor="salary">
-        <w:r>
-          <w:rPr>
-            <w:rStyle w:val="Hyperlink"/>
-          </w:rPr>
-          <w:t xml:space="preserve">&lt;Gehalt&gt;</w:t>
+      <w:hyperlink w:anchor="PersonHasMarrigeWith">
+        <w:r>
+          <w:rPr>
+            <w:rStyle w:val="Hyperlink"/>
+          </w:rPr>
+          <w:t xml:space="preserve">hat Ehe mit (hat Ehe mit)</w:t>
+        </w:r>
+      </w:hyperlink>
+      <w:r>
+        <w:t xml:space="preserve"> </w:t>
+      </w:r>
+      <w:hyperlink w:anchor="person">
+        <w:r>
+          <w:rPr>
+            <w:rStyle w:val="Hyperlink"/>
+          </w:rPr>
+          <w:t xml:space="preserve">&lt;Person&gt;</w:t>
         </w:r>
       </w:hyperlink>
     </w:p>
@@ -1000,12 +1000,12 @@
       <w:r>
         <w:t xml:space="preserve"> </w:t>
       </w:r>
-      <w:hyperlink w:anchor="PersonHasMarrigeWith">
-        <w:r>
-          <w:rPr>
-            <w:rStyle w:val="Hyperlink"/>
-          </w:rPr>
-          <w:t xml:space="preserve">hat Ehe mit (hat Ehe mit)</w:t>
+      <w:hyperlink w:anchor="PersonHasFamilyRelationWith">
+        <w:r>
+          <w:rPr>
+            <w:rStyle w:val="Hyperlink"/>
+          </w:rPr>
+          <w:t xml:space="preserve">hat Familienbeziehung zu (hat Familienbeziehung zu)</w:t>
         </w:r>
       </w:hyperlink>
       <w:r>
@@ -1039,12 +1039,12 @@
       <w:r>
         <w:t xml:space="preserve"> </w:t>
       </w:r>
-      <w:hyperlink w:anchor="PersonHasFamilyRelationWith">
-        <w:r>
-          <w:rPr>
-            <w:rStyle w:val="Hyperlink"/>
-          </w:rPr>
-          <w:t xml:space="preserve">hat Familienbeziehung zu (hat Familienbeziehung zu)</w:t>
+      <w:hyperlink w:anchor="PersonHadBusinessRealtionshipWithPerson">
+        <w:r>
+          <w:rPr>
+            <w:rStyle w:val="Hyperlink"/>
+          </w:rPr>
+          <w:t xml:space="preserve">hat Geschäftsbeziehung zu (hat Geschäftsbeziehung zu)</w:t>
         </w:r>
       </w:hyperlink>
       <w:r>
@@ -1078,12 +1078,12 @@
       <w:r>
         <w:t xml:space="preserve"> </w:t>
       </w:r>
-      <w:hyperlink w:anchor="PersonHadBusinessRealtionshipWithPerson">
-        <w:r>
-          <w:rPr>
-            <w:rStyle w:val="Hyperlink"/>
-          </w:rPr>
-          <w:t xml:space="preserve">hat Geschäftsbeziehung zu (hat Geschäftsbeziehung zu)</w:t>
+      <w:hyperlink w:anchor="PersonHasCorrespondanceWith">
+        <w:r>
+          <w:rPr>
+            <w:rStyle w:val="Hyperlink"/>
+          </w:rPr>
+          <w:t xml:space="preserve">hat Korrespondenz mit (hat Korrespondenz mit)</w:t>
         </w:r>
       </w:hyperlink>
       <w:r>
@@ -1117,23 +1117,23 @@
       <w:r>
         <w:t xml:space="preserve"> </w:t>
       </w:r>
-      <w:hyperlink w:anchor="PersonHasCorrespondanceWith">
-        <w:r>
-          <w:rPr>
-            <w:rStyle w:val="Hyperlink"/>
-          </w:rPr>
-          <w:t xml:space="preserve">hat Korrespondenz mit (hat Korrespondenz mit)</w:t>
-        </w:r>
-      </w:hyperlink>
-      <w:r>
-        <w:t xml:space="preserve"> </w:t>
-      </w:r>
-      <w:hyperlink w:anchor="person">
-        <w:r>
-          <w:rPr>
-            <w:rStyle w:val="Hyperlink"/>
-          </w:rPr>
-          <w:t xml:space="preserve">&lt;Person&gt;</w:t>
+      <w:hyperlink w:anchor="PersonTookPartInEvent">
+        <w:r>
+          <w:rPr>
+            <w:rStyle w:val="Hyperlink"/>
+          </w:rPr>
+          <w:t xml:space="preserve">nahm teil an (hatte teilnehmende Person)</w:t>
+        </w:r>
+      </w:hyperlink>
+      <w:r>
+        <w:t xml:space="preserve"> </w:t>
+      </w:r>
+      <w:hyperlink w:anchor="event">
+        <w:r>
+          <w:rPr>
+            <w:rStyle w:val="Hyperlink"/>
+          </w:rPr>
+          <w:t xml:space="preserve">&lt;Ereignis&gt;</w:t>
         </w:r>
       </w:hyperlink>
     </w:p>
@@ -1156,45 +1156,6 @@
       <w:r>
         <w:t xml:space="preserve"> </w:t>
       </w:r>
-      <w:hyperlink w:anchor="PersonTookPartInEvent">
-        <w:r>
-          <w:rPr>
-            <w:rStyle w:val="Hyperlink"/>
-          </w:rPr>
-          <w:t xml:space="preserve">nahm teil an (hatte teilnehmende Person)</w:t>
-        </w:r>
-      </w:hyperlink>
-      <w:r>
-        <w:t xml:space="preserve"> </w:t>
-      </w:r>
-      <w:hyperlink w:anchor="event">
-        <w:r>
-          <w:rPr>
-            <w:rStyle w:val="Hyperlink"/>
-          </w:rPr>
-          <w:t xml:space="preserve">&lt;Ereignis&gt;</w:t>
-        </w:r>
-      </w:hyperlink>
-    </w:p>
-    <w:p>
-      <w:pPr>
-        <w:numPr>
-          <w:ilvl w:val="0"/>
-          <w:numId w:val="1001"/>
-        </w:numPr>
-        <w:pStyle w:val="Compact"/>
-      </w:pPr>
-      <w:hyperlink w:anchor="person">
-        <w:r>
-          <w:rPr>
-            <w:rStyle w:val="Hyperlink"/>
-          </w:rPr>
-          <w:t xml:space="preserve">&lt;Person&gt;</w:t>
-        </w:r>
-      </w:hyperlink>
-      <w:r>
-        <w:t xml:space="preserve"> </w:t>
-      </w:r>
       <w:hyperlink w:anchor="PersonWasPresentAtCourt">
         <w:r>
           <w:rPr>
@@ -1212,45 +1173,6 @@
             <w:rStyle w:val="Hyperlink"/>
           </w:rPr>
           <w:t xml:space="preserve">&lt;Hof&gt;</w:t>
-        </w:r>
-      </w:hyperlink>
-    </w:p>
-    <w:p>
-      <w:pPr>
-        <w:numPr>
-          <w:ilvl w:val="0"/>
-          <w:numId w:val="1001"/>
-        </w:numPr>
-        <w:pStyle w:val="Compact"/>
-      </w:pPr>
-      <w:hyperlink w:anchor="person">
-        <w:r>
-          <w:rPr>
-            <w:rStyle w:val="Hyperlink"/>
-          </w:rPr>
-          <w:t xml:space="preserve">&lt;Person&gt;</w:t>
-        </w:r>
-      </w:hyperlink>
-      <w:r>
-        <w:t xml:space="preserve"> </w:t>
-      </w:r>
-      <w:hyperlink w:anchor="InstitutionPaidSalary">
-        <w:r>
-          <w:rPr>
-            <w:rStyle w:val="Hyperlink"/>
-          </w:rPr>
-          <w:t xml:space="preserve">zahlte aus (wurde ausbezahlt von)</w:t>
-        </w:r>
-      </w:hyperlink>
-      <w:r>
-        <w:t xml:space="preserve"> </w:t>
-      </w:r>
-      <w:hyperlink w:anchor="salary">
-        <w:r>
-          <w:rPr>
-            <w:rStyle w:val="Hyperlink"/>
-          </w:rPr>
-          <w:t xml:space="preserve">&lt;Gehalt&gt;</w:t>
         </w:r>
       </w:hyperlink>
     </w:p>
@@ -1289,6 +1211,45 @@
             <w:rStyle w:val="Hyperlink"/>
           </w:rPr>
           <w:t xml:space="preserve">empfahl (wurde empfohlen von)</w:t>
+        </w:r>
+      </w:hyperlink>
+      <w:r>
+        <w:t xml:space="preserve"> </w:t>
+      </w:r>
+      <w:hyperlink w:anchor="person">
+        <w:r>
+          <w:rPr>
+            <w:rStyle w:val="Hyperlink"/>
+          </w:rPr>
+          <w:t xml:space="preserve">&lt;Person&gt;</w:t>
+        </w:r>
+      </w:hyperlink>
+    </w:p>
+    <w:p>
+      <w:pPr>
+        <w:numPr>
+          <w:ilvl w:val="0"/>
+          <w:numId w:val="1002"/>
+        </w:numPr>
+        <w:pStyle w:val="Compact"/>
+      </w:pPr>
+      <w:hyperlink w:anchor="salary">
+        <w:r>
+          <w:rPr>
+            <w:rStyle w:val="Hyperlink"/>
+          </w:rPr>
+          <w:t xml:space="preserve">&lt;Gehalt&gt;</w:t>
+        </w:r>
+      </w:hyperlink>
+      <w:r>
+        <w:t xml:space="preserve"> </w:t>
+      </w:r>
+      <w:hyperlink w:anchor="PersonRecievedSalary">
+        <w:r>
+          <w:rPr>
+            <w:rStyle w:val="Hyperlink"/>
+          </w:rPr>
+          <w:t xml:space="preserve">erhielt Gehalt (wurde ausbezahlt an)</w:t>
         </w:r>
       </w:hyperlink>
       <w:r>
@@ -1751,12 +1712,12 @@
       <w:r>
         <w:t xml:space="preserve"> </w:t>
       </w:r>
-      <w:hyperlink w:anchor="InstitutionHostsFunction">
-        <w:r>
-          <w:rPr>
-            <w:rStyle w:val="Hyperlink"/>
-          </w:rPr>
-          <w:t xml:space="preserve">ist Teil von (inkludiert)</w:t>
+      <w:hyperlink w:anchor="FunctionIsLocatedAtInstitution">
+        <w:r>
+          <w:rPr>
+            <w:rStyle w:val="Hyperlink"/>
+          </w:rPr>
+          <w:t xml:space="preserve">ist an (hat Funktion)</w:t>
         </w:r>
       </w:hyperlink>
       <w:r>
@@ -1770,34 +1731,9 @@
           <w:t xml:space="preserve">&lt;Institution&gt;</w:t>
         </w:r>
       </w:hyperlink>
-    </w:p>
-    <w:p>
-      <w:pPr>
-        <w:numPr>
-          <w:ilvl w:val="0"/>
-          <w:numId w:val="1003"/>
-        </w:numPr>
-        <w:pStyle w:val="Compact"/>
-      </w:pPr>
-      <w:hyperlink w:anchor="function">
-        <w:r>
-          <w:rPr>
-            <w:rStyle w:val="Hyperlink"/>
-          </w:rPr>
-          <w:t xml:space="preserve">&lt;Funktion&gt;</w:t>
-        </w:r>
-      </w:hyperlink>
-      <w:r>
-        <w:t xml:space="preserve"> </w:t>
-      </w:r>
-      <w:hyperlink w:anchor="CourtHostsFunction">
-        <w:r>
-          <w:rPr>
-            <w:rStyle w:val="Hyperlink"/>
-          </w:rPr>
-          <w:t xml:space="preserve">ist Teil von (inkludiert)</w:t>
-        </w:r>
-      </w:hyperlink>
+      <w:r>
+        <w:t xml:space="preserve">,</w:t>
+      </w:r>
       <w:r>
         <w:t xml:space="preserve"> </w:t>
       </w:r>
@@ -2856,52 +2792,12 @@
     </w:p>
     <w:p>
       <w:pPr>
-        <w:pStyle w:val="FirstParagraph"/>
-      </w:pPr>
-      <w:r>
-        <w:t xml:space="preserve">No outgoing relations defined.</w:t>
-      </w:r>
-    </w:p>
-    <w:bookmarkEnd w:id="69"/>
-    <w:bookmarkStart w:id="70" w:name="relations-incoming-3"/>
-    <w:p>
-      <w:pPr>
-        <w:pStyle w:val="Heading4"/>
-      </w:pPr>
-      <w:r>
-        <w:t xml:space="preserve">Relations (incoming)</w:t>
-      </w:r>
-    </w:p>
-    <w:p>
-      <w:pPr>
         <w:numPr>
           <w:ilvl w:val="0"/>
           <w:numId w:val="1006"/>
         </w:numPr>
         <w:pStyle w:val="Compact"/>
       </w:pPr>
-      <w:hyperlink w:anchor="person">
-        <w:r>
-          <w:rPr>
-            <w:rStyle w:val="Hyperlink"/>
-          </w:rPr>
-          <w:t xml:space="preserve">&lt;Person&gt;</w:t>
-        </w:r>
-      </w:hyperlink>
-      <w:r>
-        <w:t xml:space="preserve"> </w:t>
-      </w:r>
-      <w:hyperlink w:anchor="PersonWasMemberOfInstitution">
-        <w:r>
-          <w:rPr>
-            <w:rStyle w:val="Hyperlink"/>
-          </w:rPr>
-          <w:t xml:space="preserve">Mitglied von (hatte Mitglied)</w:t>
-        </w:r>
-      </w:hyperlink>
-      <w:r>
-        <w:t xml:space="preserve"> </w:t>
-      </w:r>
       <w:hyperlink w:anchor="institution">
         <w:r>
           <w:rPr>
@@ -2910,32 +2806,64 @@
           <w:t xml:space="preserve">&lt;Institution&gt;</w:t>
         </w:r>
       </w:hyperlink>
+      <w:r>
+        <w:t xml:space="preserve"> </w:t>
+      </w:r>
+      <w:hyperlink w:anchor="InstitutionPaidSalary">
+        <w:r>
+          <w:rPr>
+            <w:rStyle w:val="Hyperlink"/>
+          </w:rPr>
+          <w:t xml:space="preserve">zahlte aus (wurde ausbezahlt von)</w:t>
+        </w:r>
+      </w:hyperlink>
+      <w:r>
+        <w:t xml:space="preserve"> </w:t>
+      </w:r>
+      <w:hyperlink w:anchor="salary">
+        <w:r>
+          <w:rPr>
+            <w:rStyle w:val="Hyperlink"/>
+          </w:rPr>
+          <w:t xml:space="preserve">&lt;Gehalt&gt;</w:t>
+        </w:r>
+      </w:hyperlink>
+    </w:p>
+    <w:bookmarkEnd w:id="69"/>
+    <w:bookmarkStart w:id="70" w:name="relations-incoming-3"/>
+    <w:p>
+      <w:pPr>
+        <w:pStyle w:val="Heading4"/>
+      </w:pPr>
+      <w:r>
+        <w:t xml:space="preserve">Relations (incoming)</w:t>
+      </w:r>
     </w:p>
     <w:p>
       <w:pPr>
         <w:numPr>
           <w:ilvl w:val="0"/>
-          <w:numId w:val="1006"/>
+          <w:numId w:val="1007"/>
         </w:numPr>
         <w:pStyle w:val="Compact"/>
       </w:pPr>
-      <w:hyperlink w:anchor="function">
-        <w:r>
-          <w:rPr>
-            <w:rStyle w:val="Hyperlink"/>
-          </w:rPr>
-          <w:t xml:space="preserve">&lt;Funktion&gt;</w:t>
-        </w:r>
-      </w:hyperlink>
-      <w:r>
-        <w:t xml:space="preserve"> </w:t>
-      </w:r>
-      <w:hyperlink w:anchor="InstitutionHostsFunction">
-        <w:r>
-          <w:rPr>
-            <w:rStyle w:val="Hyperlink"/>
-          </w:rPr>
-          <w:t xml:space="preserve">ist Teil von (inkludiert)</w:t>
+      <w:hyperlink w:anchor="person">
+        <w:r>
+          <w:rPr>
+            <w:rStyle w:val="Hyperlink"/>
+          </w:rPr>
+          <w:t xml:space="preserve">&lt;Person&gt;</w:t>
+        </w:r>
+      </w:hyperlink>
+      <w:r>
+        <w:t xml:space="preserve"> </w:t>
+      </w:r>
+      <w:hyperlink w:anchor="PersonWasMemberOfInstitution">
+        <w:r>
+          <w:rPr>
+            <w:rStyle w:val="Hyperlink"/>
+          </w:rPr>
+          <w:t xml:space="preserve">Mitglied von (hatte Mitglied)</w:t>
         </w:r>
       </w:hyperlink>
       <w:r>
@@ -3405,46 +3333,7 @@
       <w:pPr>
         <w:numPr>
           <w:ilvl w:val="0"/>
-          <w:numId w:val="1007"/>
-        </w:numPr>
-        <w:pStyle w:val="Compact"/>
-      </w:pPr>
-      <w:hyperlink w:anchor="function">
-        <w:r>
-          <w:rPr>
-            <w:rStyle w:val="Hyperlink"/>
-          </w:rPr>
-          <w:t xml:space="preserve">&lt;Funktion&gt;</w:t>
-        </w:r>
-      </w:hyperlink>
-      <w:r>
-        <w:t xml:space="preserve"> </w:t>
-      </w:r>
-      <w:hyperlink w:anchor="CourtHostsFunction">
-        <w:r>
-          <w:rPr>
-            <w:rStyle w:val="Hyperlink"/>
-          </w:rPr>
-          <w:t xml:space="preserve">ist Teil von (inkludiert)</w:t>
-        </w:r>
-      </w:hyperlink>
-      <w:r>
-        <w:t xml:space="preserve"> </w:t>
-      </w:r>
-      <w:hyperlink w:anchor="court">
-        <w:r>
-          <w:rPr>
-            <w:rStyle w:val="Hyperlink"/>
-          </w:rPr>
-          <w:t xml:space="preserve">&lt;Hof&gt;</w:t>
-        </w:r>
-      </w:hyperlink>
-    </w:p>
-    <w:p>
-      <w:pPr>
-        <w:numPr>
-          <w:ilvl w:val="0"/>
-          <w:numId w:val="1007"/>
+          <w:numId w:val="1008"/>
         </w:numPr>
         <w:pStyle w:val="Compact"/>
       </w:pPr>
@@ -3928,7 +3817,7 @@
       <w:pPr>
         <w:numPr>
           <w:ilvl w:val="0"/>
-          <w:numId w:val="1008"/>
+          <w:numId w:val="1009"/>
         </w:numPr>
         <w:pStyle w:val="Compact"/>
       </w:pPr>
@@ -4491,11 +4380,42 @@
     </w:p>
     <w:p>
       <w:pPr>
-        <w:pStyle w:val="FirstParagraph"/>
-      </w:pPr>
-      <w:r>
-        <w:t xml:space="preserve">No outgoing relations defined.</w:t>
-      </w:r>
+        <w:numPr>
+          <w:ilvl w:val="0"/>
+          <w:numId w:val="1010"/>
+        </w:numPr>
+        <w:pStyle w:val="Compact"/>
+      </w:pPr>
+      <w:hyperlink w:anchor="salary">
+        <w:r>
+          <w:rPr>
+            <w:rStyle w:val="Hyperlink"/>
+          </w:rPr>
+          <w:t xml:space="preserve">&lt;Gehalt&gt;</w:t>
+        </w:r>
+      </w:hyperlink>
+      <w:r>
+        <w:t xml:space="preserve"> </w:t>
+      </w:r>
+      <w:hyperlink w:anchor="PersonRecievedSalary">
+        <w:r>
+          <w:rPr>
+            <w:rStyle w:val="Hyperlink"/>
+          </w:rPr>
+          <w:t xml:space="preserve">erhielt Gehalt (wurde ausbezahlt an)</w:t>
+        </w:r>
+      </w:hyperlink>
+      <w:r>
+        <w:t xml:space="preserve"> </w:t>
+      </w:r>
+      <w:hyperlink w:anchor="person">
+        <w:r>
+          <w:rPr>
+            <w:rStyle w:val="Hyperlink"/>
+          </w:rPr>
+          <w:t xml:space="preserve">&lt;Person&gt;</w:t>
+        </w:r>
+      </w:hyperlink>
     </w:p>
     <w:bookmarkEnd w:id="107"/>
     <w:bookmarkStart w:id="108" w:name="relations-incoming-6"/>
@@ -4511,55 +4431,16 @@
       <w:pPr>
         <w:numPr>
           <w:ilvl w:val="0"/>
-          <w:numId w:val="1009"/>
+          <w:numId w:val="1011"/>
         </w:numPr>
         <w:pStyle w:val="Compact"/>
       </w:pPr>
-      <w:hyperlink w:anchor="person">
-        <w:r>
-          <w:rPr>
-            <w:rStyle w:val="Hyperlink"/>
-          </w:rPr>
-          <w:t xml:space="preserve">&lt;Person&gt;</w:t>
-        </w:r>
-      </w:hyperlink>
-      <w:r>
-        <w:t xml:space="preserve"> </w:t>
-      </w:r>
-      <w:hyperlink w:anchor="PersonRecievedSalary">
-        <w:r>
-          <w:rPr>
-            <w:rStyle w:val="Hyperlink"/>
-          </w:rPr>
-          <w:t xml:space="preserve">erhielt Gehalt (hatte Gehaltsempfänger)</w:t>
-        </w:r>
-      </w:hyperlink>
-      <w:r>
-        <w:t xml:space="preserve"> </w:t>
-      </w:r>
-      <w:hyperlink w:anchor="salary">
-        <w:r>
-          <w:rPr>
-            <w:rStyle w:val="Hyperlink"/>
-          </w:rPr>
-          <w:t xml:space="preserve">&lt;Gehalt&gt;</w:t>
-        </w:r>
-      </w:hyperlink>
-    </w:p>
-    <w:p>
-      <w:pPr>
-        <w:numPr>
-          <w:ilvl w:val="0"/>
-          <w:numId w:val="1009"/>
-        </w:numPr>
-        <w:pStyle w:val="Compact"/>
-      </w:pPr>
-      <w:hyperlink w:anchor="person">
-        <w:r>
-          <w:rPr>
-            <w:rStyle w:val="Hyperlink"/>
-          </w:rPr>
-          <w:t xml:space="preserve">&lt;Person&gt;</w:t>
+      <w:hyperlink w:anchor="institution">
+        <w:r>
+          <w:rPr>
+            <w:rStyle w:val="Hyperlink"/>
+          </w:rPr>
+          <w:t xml:space="preserve">&lt;Institution&gt;</w:t>
         </w:r>
       </w:hyperlink>
       <w:r>
@@ -4588,7 +4469,7 @@
     <w:bookmarkEnd w:id="108"/>
     <w:bookmarkEnd w:id="109"/>
     <w:bookmarkEnd w:id="110"/>
-    <w:bookmarkStart w:id="141" w:name="relations"/>
+    <w:bookmarkStart w:id="139" w:name="relations"/>
     <w:p>
       <w:pPr>
         <w:pStyle w:val="Heading2"/>
@@ -5575,7 +5456,7 @@
         <w:pStyle w:val="FirstParagraph"/>
       </w:pPr>
       <w:r>
-        <w:t xml:space="preserve">hatte Gehaltsempfänger</w:t>
+        <w:t xml:space="preserve">wurde ausbezahlt an</w:t>
       </w:r>
     </w:p>
     <w:p>
@@ -5608,12 +5489,12 @@
       <w:r>
         <w:t xml:space="preserve"> </w:t>
       </w:r>
-      <w:hyperlink w:anchor="person">
-        <w:r>
-          <w:rPr>
-            <w:rStyle w:val="Hyperlink"/>
-          </w:rPr>
-          <w:t xml:space="preserve">&lt;PERSON&gt;</w:t>
+      <w:hyperlink w:anchor="salary">
+        <w:r>
+          <w:rPr>
+            <w:rStyle w:val="Hyperlink"/>
+          </w:rPr>
+          <w:t xml:space="preserve">&lt;GEHALT&gt;</w:t>
         </w:r>
       </w:hyperlink>
       <w:r>
@@ -5629,12 +5510,12 @@
       <w:r>
         <w:t xml:space="preserve"> </w:t>
       </w:r>
-      <w:hyperlink w:anchor="salary">
-        <w:r>
-          <w:rPr>
-            <w:rStyle w:val="Hyperlink"/>
-          </w:rPr>
-          <w:t xml:space="preserve">&lt;GEHALT&gt;</w:t>
+      <w:hyperlink w:anchor="person">
+        <w:r>
+          <w:rPr>
+            <w:rStyle w:val="Hyperlink"/>
+          </w:rPr>
+          <w:t xml:space="preserve">&lt;PERSON&gt;</w:t>
         </w:r>
       </w:hyperlink>
       <w:r>
@@ -5652,17 +5533,17 @@
       <w:pPr>
         <w:pStyle w:val="FirstParagraph"/>
       </w:pPr>
-      <w:bookmarkStart w:id="132" w:name="PlaceLocatedInPlace"/>
+      <w:bookmarkStart w:id="132" w:name="FunctionIsLocatedAtInstitution"/>
       <w:bookmarkEnd w:id="132"/>
     </w:p>
     <w:bookmarkEnd w:id="133"/>
-    <w:bookmarkStart w:id="135" w:name="teil-von"/>
+    <w:bookmarkStart w:id="135" w:name="ist-an"/>
     <w:p>
       <w:pPr>
         <w:pStyle w:val="Heading5"/>
       </w:pPr>
       <w:r>
-        <w:t xml:space="preserve">Teil von</w:t>
+        <w:t xml:space="preserve">ist an</w:t>
       </w:r>
     </w:p>
     <w:p>
@@ -5670,7 +5551,7 @@
         <w:pStyle w:val="FirstParagraph"/>
       </w:pPr>
       <w:r>
-        <w:t xml:space="preserve">hat Teil</w:t>
+        <w:t xml:space="preserve">hat Funktion</w:t>
       </w:r>
     </w:p>
     <w:p>
@@ -5688,7 +5569,7 @@
         <w:t xml:space="preserve"> </w:t>
       </w:r>
       <w:r>
-        <w:t xml:space="preserve">0-n / 0-n</w:t>
+        <w:t xml:space="preserve">1 / 1</w:t>
       </w:r>
       <w:r>
         <w:br/>
@@ -5703,12 +5584,12 @@
       <w:r>
         <w:t xml:space="preserve"> </w:t>
       </w:r>
-      <w:hyperlink w:anchor="place">
-        <w:r>
-          <w:rPr>
-            <w:rStyle w:val="Hyperlink"/>
-          </w:rPr>
-          <w:t xml:space="preserve">&lt;ORT&gt;</w:t>
+      <w:hyperlink w:anchor="function">
+        <w:r>
+          <w:rPr>
+            <w:rStyle w:val="Hyperlink"/>
+          </w:rPr>
+          <w:t xml:space="preserve">&lt;FUNKTION&gt;</w:t>
         </w:r>
       </w:hyperlink>
       <w:r>
@@ -5724,12 +5605,20 @@
       <w:r>
         <w:t xml:space="preserve"> </w:t>
       </w:r>
-      <w:hyperlink w:anchor="place">
-        <w:r>
-          <w:rPr>
-            <w:rStyle w:val="Hyperlink"/>
-          </w:rPr>
-          <w:t xml:space="preserve">&lt;ORT&gt;</w:t>
+      <w:hyperlink w:anchor="institution">
+        <w:r>
+          <w:rPr>
+            <w:rStyle w:val="Hyperlink"/>
+          </w:rPr>
+          <w:t xml:space="preserve">&lt;INSTITUTION&gt;</w:t>
+        </w:r>
+      </w:hyperlink>
+      <w:hyperlink w:anchor="court">
+        <w:r>
+          <w:rPr>
+            <w:rStyle w:val="Hyperlink"/>
+          </w:rPr>
+          <w:t xml:space="preserve">&lt;HOF&gt;</w:t>
         </w:r>
       </w:hyperlink>
       <w:r>
@@ -5747,17 +5636,17 @@
       <w:pPr>
         <w:pStyle w:val="FirstParagraph"/>
       </w:pPr>
-      <w:bookmarkStart w:id="134" w:name="InstitutionHostsFunction"/>
+      <w:bookmarkStart w:id="134" w:name="PlaceLocatedInPlace"/>
       <w:bookmarkEnd w:id="134"/>
     </w:p>
     <w:bookmarkEnd w:id="135"/>
-    <w:bookmarkStart w:id="137" w:name="ist-teil-von"/>
+    <w:bookmarkStart w:id="137" w:name="teil-von"/>
     <w:p>
       <w:pPr>
         <w:pStyle w:val="Heading5"/>
       </w:pPr>
       <w:r>
-        <w:t xml:space="preserve">ist Teil von</w:t>
+        <w:t xml:space="preserve">Teil von</w:t>
       </w:r>
     </w:p>
     <w:p>
@@ -5765,7 +5654,7 @@
         <w:pStyle w:val="FirstParagraph"/>
       </w:pPr>
       <w:r>
-        <w:t xml:space="preserve">inkludiert</w:t>
+        <w:t xml:space="preserve">hat Teil</w:t>
       </w:r>
     </w:p>
     <w:p>
@@ -5783,7 +5672,7 @@
         <w:t xml:space="preserve"> </w:t>
       </w:r>
       <w:r>
-        <w:t xml:space="preserve">1 / 1</w:t>
+        <w:t xml:space="preserve">0-n / 0-n</w:t>
       </w:r>
       <w:r>
         <w:br/>
@@ -5798,12 +5687,12 @@
       <w:r>
         <w:t xml:space="preserve"> </w:t>
       </w:r>
-      <w:hyperlink w:anchor="function">
-        <w:r>
-          <w:rPr>
-            <w:rStyle w:val="Hyperlink"/>
-          </w:rPr>
-          <w:t xml:space="preserve">&lt;FUNKTION&gt;</w:t>
+      <w:hyperlink w:anchor="place">
+        <w:r>
+          <w:rPr>
+            <w:rStyle w:val="Hyperlink"/>
+          </w:rPr>
+          <w:t xml:space="preserve">&lt;ORT&gt;</w:t>
         </w:r>
       </w:hyperlink>
       <w:r>
@@ -5819,12 +5708,12 @@
       <w:r>
         <w:t xml:space="preserve"> </w:t>
       </w:r>
-      <w:hyperlink w:anchor="institution">
-        <w:r>
-          <w:rPr>
-            <w:rStyle w:val="Hyperlink"/>
-          </w:rPr>
-          <w:t xml:space="preserve">&lt;INSTITUTION&gt;</w:t>
+      <w:hyperlink w:anchor="place">
+        <w:r>
+          <w:rPr>
+            <w:rStyle w:val="Hyperlink"/>
+          </w:rPr>
+          <w:t xml:space="preserve">&lt;ORT&gt;</w:t>
         </w:r>
       </w:hyperlink>
       <w:r>
@@ -5846,7 +5735,7 @@
       <w:bookmarkEnd w:id="136"/>
     </w:p>
     <w:bookmarkEnd w:id="137"/>
-    <w:bookmarkStart w:id="139" w:name="zahlte-aus"/>
+    <w:bookmarkStart w:id="138" w:name="zahlte-aus"/>
     <w:p>
       <w:pPr>
         <w:pStyle w:val="Heading5"/>
@@ -5893,12 +5782,12 @@
       <w:r>
         <w:t xml:space="preserve"> </w:t>
       </w:r>
-      <w:hyperlink w:anchor="person">
-        <w:r>
-          <w:rPr>
-            <w:rStyle w:val="Hyperlink"/>
-          </w:rPr>
-          <w:t xml:space="preserve">&lt;PERSON&gt;</w:t>
+      <w:hyperlink w:anchor="institution">
+        <w:r>
+          <w:rPr>
+            <w:rStyle w:val="Hyperlink"/>
+          </w:rPr>
+          <w:t xml:space="preserve">&lt;INSTITUTION&gt;</w:t>
         </w:r>
       </w:hyperlink>
       <w:r>
@@ -5926,104 +5815,9 @@
         <w:br/>
       </w:r>
     </w:p>
-    <w:p>
-      <w:r>
-        <w:pict>
-          <v:rect style="width:0;height:1.5pt" o:hralign="center" o:hrstd="t" o:hr="t"/>
-        </w:pict>
-      </w:r>
-    </w:p>
-    <w:p>
-      <w:pPr>
-        <w:pStyle w:val="FirstParagraph"/>
-      </w:pPr>
-      <w:bookmarkStart w:id="138" w:name="CourtHostsFunction"/>
-      <w:bookmarkEnd w:id="138"/>
-    </w:p>
+    <w:bookmarkEnd w:id="138"/>
     <w:bookmarkEnd w:id="139"/>
-    <w:bookmarkStart w:id="140" w:name="ist-teil-von-1"/>
-    <w:p>
-      <w:pPr>
-        <w:pStyle w:val="Heading5"/>
-      </w:pPr>
-      <w:r>
-        <w:t xml:space="preserve">ist Teil von</w:t>
-      </w:r>
-    </w:p>
-    <w:p>
-      <w:pPr>
-        <w:pStyle w:val="FirstParagraph"/>
-      </w:pPr>
-      <w:r>
-        <w:t xml:space="preserve">inkludiert</w:t>
-      </w:r>
-    </w:p>
-    <w:p>
-      <w:pPr>
-        <w:pStyle w:val="BodyText"/>
-      </w:pPr>
-      <w:r>
-        <w:rPr>
-          <w:bCs/>
-          <w:b/>
-        </w:rPr>
-        <w:t xml:space="preserve">Cardinality:</w:t>
-      </w:r>
-      <w:r>
-        <w:t xml:space="preserve"> </w:t>
-      </w:r>
-      <w:r>
-        <w:t xml:space="preserve">1 / 1</w:t>
-      </w:r>
-      <w:r>
-        <w:br/>
-      </w:r>
-      <w:r>
-        <w:rPr>
-          <w:bCs/>
-          <w:b/>
-        </w:rPr>
-        <w:t xml:space="preserve">Source Class:</w:t>
-      </w:r>
-      <w:r>
-        <w:t xml:space="preserve"> </w:t>
-      </w:r>
-      <w:hyperlink w:anchor="function">
-        <w:r>
-          <w:rPr>
-            <w:rStyle w:val="Hyperlink"/>
-          </w:rPr>
-          <w:t xml:space="preserve">&lt;FUNKTION&gt;</w:t>
-        </w:r>
-      </w:hyperlink>
-      <w:r>
-        <w:br/>
-      </w:r>
-      <w:r>
-        <w:rPr>
-          <w:bCs/>
-          <w:b/>
-        </w:rPr>
-        <w:t xml:space="preserve">Target Class:</w:t>
-      </w:r>
-      <w:r>
-        <w:t xml:space="preserve"> </w:t>
-      </w:r>
-      <w:hyperlink w:anchor="court">
-        <w:r>
-          <w:rPr>
-            <w:rStyle w:val="Hyperlink"/>
-          </w:rPr>
-          <w:t xml:space="preserve">&lt;HOF&gt;</w:t>
-        </w:r>
-      </w:hyperlink>
-      <w:r>
-        <w:br/>
-      </w:r>
-    </w:p>
-    <w:bookmarkEnd w:id="140"/>
-    <w:bookmarkEnd w:id="141"/>
-    <w:bookmarkStart w:id="147" w:name="datatypes"/>
+    <w:bookmarkStart w:id="145" w:name="datatypes"/>
     <w:p>
       <w:pPr>
         <w:pStyle w:val="Heading2"/>
@@ -6092,8 +5886,8 @@
               <w:pStyle w:val="Compact"/>
               <w:jc w:val="left"/>
             </w:pPr>
-            <w:bookmarkStart w:id="142" w:name="choiceField"/>
-            <w:bookmarkEnd w:id="142"/>
+            <w:bookmarkStart w:id="140" w:name="choiceField"/>
+            <w:bookmarkEnd w:id="140"/>
             <w:r>
               <w:t xml:space="preserve">choice field</w:t>
             </w:r>
@@ -6226,8 +6020,8 @@
               <w:pStyle w:val="Compact"/>
               <w:jc w:val="left"/>
             </w:pPr>
-            <w:bookmarkStart w:id="143" w:name="float"/>
-            <w:bookmarkEnd w:id="143"/>
+            <w:bookmarkStart w:id="141" w:name="float"/>
+            <w:bookmarkEnd w:id="141"/>
             <w:r>
               <w:t xml:space="preserve">float</w:t>
             </w:r>
@@ -6295,8 +6089,8 @@
               <w:pStyle w:val="Compact"/>
               <w:jc w:val="left"/>
             </w:pPr>
-            <w:bookmarkStart w:id="144" w:name="int"/>
-            <w:bookmarkEnd w:id="144"/>
+            <w:bookmarkStart w:id="142" w:name="int"/>
+            <w:bookmarkEnd w:id="142"/>
             <w:r>
               <w:t xml:space="preserve">integer</w:t>
             </w:r>
@@ -6336,8 +6130,8 @@
               <w:pStyle w:val="Compact"/>
               <w:jc w:val="left"/>
             </w:pPr>
-            <w:bookmarkStart w:id="145" w:name="longText"/>
-            <w:bookmarkEnd w:id="145"/>
+            <w:bookmarkStart w:id="143" w:name="longText"/>
+            <w:bookmarkEnd w:id="143"/>
             <w:r>
               <w:t xml:space="preserve">long text</w:t>
             </w:r>
@@ -6464,8 +6258,8 @@
               <w:pStyle w:val="Compact"/>
               <w:jc w:val="left"/>
             </w:pPr>
-            <w:bookmarkStart w:id="146" w:name="shortText"/>
-            <w:bookmarkEnd w:id="146"/>
+            <w:bookmarkStart w:id="144" w:name="shortText"/>
+            <w:bookmarkEnd w:id="144"/>
             <w:r>
               <w:t xml:space="preserve">short text</w:t>
             </w:r>
@@ -6736,45 +6530,45 @@
         </w:tc>
       </w:tr>
     </w:tbl>
+    <w:bookmarkEnd w:id="145"/>
+    <w:bookmarkStart w:id="147" w:name="references"/>
+    <w:p>
+      <w:pPr>
+        <w:pStyle w:val="Heading2"/>
+      </w:pPr>
+      <w:r>
+        <w:t xml:space="preserve">References</w:t>
+      </w:r>
+    </w:p>
+    <w:p>
+      <w:pPr>
+        <w:pStyle w:val="BlockText"/>
+      </w:pPr>
+      <w:r>
+        <w:t xml:space="preserve">CIDOC CRM v7.1.1</w:t>
+      </w:r>
+      <w:hyperlink r:id="rId146">
+        <w:r>
+          <w:rPr>
+            <w:rStyle w:val="Hyperlink"/>
+          </w:rPr>
+          <w:t xml:space="preserve">International Committee for Documentation (CIDOC), 2018. CIDOC Conceptual Reference</w:t>
+        </w:r>
+        <w:r>
+          <w:rPr>
+            <w:rStyle w:val="Hyperlink"/>
+          </w:rPr>
+          <w:t xml:space="preserve"> </w:t>
+        </w:r>
+        <w:r>
+          <w:rPr>
+            <w:rStyle w:val="Hyperlink"/>
+          </w:rPr>
+          <w:t xml:space="preserve">Model (CRM) Schema. Version 7.1.1. Available at: http://www.cidoc-crm.org/</w:t>
+        </w:r>
+      </w:hyperlink>
+    </w:p>
     <w:bookmarkEnd w:id="147"/>
-    <w:bookmarkStart w:id="149" w:name="references"/>
-    <w:p>
-      <w:pPr>
-        <w:pStyle w:val="Heading2"/>
-      </w:pPr>
-      <w:r>
-        <w:t xml:space="preserve">References</w:t>
-      </w:r>
-    </w:p>
-    <w:p>
-      <w:pPr>
-        <w:pStyle w:val="BlockText"/>
-      </w:pPr>
-      <w:r>
-        <w:t xml:space="preserve">CIDOC CRM v7.1.1</w:t>
-      </w:r>
-      <w:hyperlink r:id="rId148">
-        <w:r>
-          <w:rPr>
-            <w:rStyle w:val="Hyperlink"/>
-          </w:rPr>
-          <w:t xml:space="preserve">International Committee for Documentation (CIDOC), 2018. CIDOC Conceptual Reference</w:t>
-        </w:r>
-        <w:r>
-          <w:rPr>
-            <w:rStyle w:val="Hyperlink"/>
-          </w:rPr>
-          <w:t xml:space="preserve"> </w:t>
-        </w:r>
-        <w:r>
-          <w:rPr>
-            <w:rStyle w:val="Hyperlink"/>
-          </w:rPr>
-          <w:t xml:space="preserve">Model (CRM) Schema. Version 7.1.1. Available at: http://www.cidoc-crm.org/</w:t>
-        </w:r>
-      </w:hyperlink>
-    </w:p>
-    <w:bookmarkEnd w:id="149"/>
     <w:sectPr/>
   </w:body>
 </w:document>
@@ -6985,6 +6779,12 @@
     <w:abstractNumId w:val="991"/>
   </w:num>
   <w:num w:numId="1009">
+    <w:abstractNumId w:val="991"/>
+  </w:num>
+  <w:num w:numId="1010">
+    <w:abstractNumId w:val="991"/>
+  </w:num>
+  <w:num w:numId="1011">
     <w:abstractNumId w:val="991"/>
   </w:num>
 </w:numbering>

</xml_diff>

<commit_message>
adds improvements to the model
- uses vocabs for the enums
- improved some of the notes
</commit_message>
<xml_diff>
--- a/index.docx
+++ b/index.docx
@@ -145,7 +145,7 @@
               <w:jc w:val="left"/>
             </w:pPr>
             <w:r>
-              <w:t xml:space="preserve">2022-10-20T12:06:27.619056568Z</w:t>
+              <w:t xml:space="preserve">2022-10-20T13:51:18.034834558Z</w:t>
             </w:r>
           </w:p>
         </w:tc>
@@ -2033,7 +2033,7 @@
               <w:jc w:val="left"/>
             </w:pPr>
             <w:r>
-              <w:t xml:space="preserve">Längengrad des Ortes. Bei Polygonen wird die Mitte verwendet.The longitude of a place.</w:t>
+              <w:t xml:space="preserve">Längengrad des Ortes. Bei Polygonen wird die Mitte verwendet.</w:t>
             </w:r>
           </w:p>
         </w:tc>
@@ -2133,17 +2133,34 @@
                 <w:t xml:space="preserve">choice field</w:t>
               </w:r>
             </w:hyperlink>
-          </w:p>
-        </w:tc>
-        <w:tc>
-          <w:tcPr/>
-          <w:p>
-            <w:pPr>
-              <w:pStyle w:val="Compact"/>
-              <w:jc w:val="left"/>
-            </w:pPr>
-            <w:r>
-              <w:t xml:space="preserve">Art des Ortes. ["Stadt", "Dorf", "Burg", "Land/Herrschaftskomplex", "Landschaft/Region"]</w:t>
+            <w:r>
+              <w:t xml:space="preserve"> </w:t>
+            </w:r>
+            <w:r>
+              <w:t xml:space="preserve">in</w:t>
+            </w:r>
+            <w:r>
+              <w:t xml:space="preserve"> </w:t>
+            </w:r>
+            <w:hyperlink w:anchor="vocabs.placeType">
+              <w:r>
+                <w:rPr>
+                  <w:rStyle w:val="Hyperlink"/>
+                </w:rPr>
+                <w:t xml:space="preserve">Ortstypen</w:t>
+              </w:r>
+            </w:hyperlink>
+          </w:p>
+        </w:tc>
+        <w:tc>
+          <w:tcPr/>
+          <w:p>
+            <w:pPr>
+              <w:pStyle w:val="Compact"/>
+              <w:jc w:val="left"/>
+            </w:pPr>
+            <w:r>
+              <w:t xml:space="preserve">Art des Ortes.</w:t>
             </w:r>
           </w:p>
         </w:tc>
@@ -3247,23 +3264,34 @@
                 <w:t xml:space="preserve">choice field</w:t>
               </w:r>
             </w:hyperlink>
-          </w:p>
-        </w:tc>
-        <w:tc>
-          <w:tcPr/>
-          <w:p>
-            <w:pPr>
-              <w:pStyle w:val="Compact"/>
-              <w:jc w:val="left"/>
-            </w:pPr>
-            <w:r>
-              <w:t xml:space="preserve">Art des Hofes. ["Hof", "Klosterhof", "Kaiserhof", "Königshof", "Bischöflicher Hof",</w:t>
-            </w:r>
             <w:r>
               <w:t xml:space="preserve"> </w:t>
             </w:r>
             <w:r>
-              <w:t xml:space="preserve">"Kurfürstlicher Hof", "Erzbischöflicher Hof", "Königlicher Hof", "Kaiserlicher Hof"]</w:t>
+              <w:t xml:space="preserve">in</w:t>
+            </w:r>
+            <w:r>
+              <w:t xml:space="preserve"> </w:t>
+            </w:r>
+            <w:hyperlink w:anchor="vocabs.courtTypes">
+              <w:r>
+                <w:rPr>
+                  <w:rStyle w:val="Hyperlink"/>
+                </w:rPr>
+                <w:t xml:space="preserve">Hoftypen</w:t>
+              </w:r>
+            </w:hyperlink>
+          </w:p>
+        </w:tc>
+        <w:tc>
+          <w:tcPr/>
+          <w:p>
+            <w:pPr>
+              <w:pStyle w:val="Compact"/>
+              <w:jc w:val="left"/>
+            </w:pPr>
+            <w:r>
+              <w:t xml:space="preserve">Art des Hofes</w:t>
             </w:r>
           </w:p>
         </w:tc>
@@ -4160,17 +4188,34 @@
                 <w:t xml:space="preserve">choice field</w:t>
               </w:r>
             </w:hyperlink>
-          </w:p>
-        </w:tc>
-        <w:tc>
-          <w:tcPr/>
-          <w:p>
-            <w:pPr>
-              <w:pStyle w:val="Compact"/>
-              <w:jc w:val="left"/>
-            </w:pPr>
-            <w:r>
-              <w:t xml:space="preserve">Typ des Gehalts. Mögliche Werte: ["einfach", "wiederholend"]</w:t>
+            <w:r>
+              <w:t xml:space="preserve"> </w:t>
+            </w:r>
+            <w:r>
+              <w:t xml:space="preserve">in</w:t>
+            </w:r>
+            <w:r>
+              <w:t xml:space="preserve"> </w:t>
+            </w:r>
+            <w:hyperlink w:anchor="vocabs.salaryTypes">
+              <w:r>
+                <w:rPr>
+                  <w:rStyle w:val="Hyperlink"/>
+                </w:rPr>
+                <w:t xml:space="preserve">Gehaltstypen</w:t>
+              </w:r>
+            </w:hyperlink>
+          </w:p>
+        </w:tc>
+        <w:tc>
+          <w:tcPr/>
+          <w:p>
+            <w:pPr>
+              <w:pStyle w:val="Compact"/>
+              <w:jc w:val="left"/>
+            </w:pPr>
+            <w:r>
+              <w:t xml:space="preserve">Typ des Gehalts.</w:t>
             </w:r>
           </w:p>
         </w:tc>
@@ -5817,13 +5862,13 @@
     </w:p>
     <w:bookmarkEnd w:id="138"/>
     <w:bookmarkEnd w:id="139"/>
-    <w:bookmarkStart w:id="145" w:name="datatypes"/>
+    <w:bookmarkStart w:id="143" w:name="vocabularies"/>
     <w:p>
       <w:pPr>
         <w:pStyle w:val="Heading2"/>
       </w:pPr>
       <w:r>
-        <w:t xml:space="preserve">Datatypes</w:t>
+        <w:t xml:space="preserve">Vocabularies</w:t>
       </w:r>
     </w:p>
     <w:tbl>
@@ -5849,19 +5894,19 @@
               <w:jc w:val="left"/>
             </w:pPr>
             <w:r>
-              <w:t xml:space="preserve">Name</w:t>
-            </w:r>
-          </w:p>
-        </w:tc>
-        <w:tc>
-          <w:tcPr/>
-          <w:p>
-            <w:pPr>
-              <w:pStyle w:val="Compact"/>
-              <w:jc w:val="left"/>
-            </w:pPr>
-            <w:r>
-              <w:t xml:space="preserve">Used by</w:t>
+              <w:t xml:space="preserve">Vocabulary Name</w:t>
+            </w:r>
+          </w:p>
+        </w:tc>
+        <w:tc>
+          <w:tcPr/>
+          <w:p>
+            <w:pPr>
+              <w:pStyle w:val="Compact"/>
+              <w:jc w:val="left"/>
+            </w:pPr>
+            <w:r>
+              <w:t xml:space="preserve">Example Values</w:t>
             </w:r>
           </w:p>
         </w:tc>
@@ -5886,8 +5931,185 @@
               <w:pStyle w:val="Compact"/>
               <w:jc w:val="left"/>
             </w:pPr>
-            <w:bookmarkStart w:id="140" w:name="choiceField"/>
+            <w:bookmarkStart w:id="140" w:name="vocabs.courtTypes"/>
             <w:bookmarkEnd w:id="140"/>
+            <w:r>
+              <w:t xml:space="preserve">Hoftypen</w:t>
+            </w:r>
+          </w:p>
+        </w:tc>
+        <w:tc>
+          <w:tcPr/>
+          <w:p>
+            <w:pPr>
+              <w:pStyle w:val="Compact"/>
+              <w:jc w:val="left"/>
+            </w:pPr>
+            <w:r>
+              <w:t xml:space="preserve">Hof / Klosterhof / Kaiserhof / Königshof / Bischöflicher Hof / Kurfürstlicher Hof</w:t>
+            </w:r>
+            <w:r>
+              <w:t xml:space="preserve"> </w:t>
+            </w:r>
+            <w:r>
+              <w:t xml:space="preserve">/ Erzbischöflicher Hof / Königlicher Hof / Kaiserlicher Hof / Frauenzimmer</w:t>
+            </w:r>
+          </w:p>
+        </w:tc>
+        <w:tc>
+          <w:tcPr/>
+          <w:p>
+            <w:pPr>
+              <w:pStyle w:val="Compact"/>
+            </w:pPr>
+          </w:p>
+        </w:tc>
+      </w:tr>
+      <w:tr>
+        <w:tc>
+          <w:tcPr/>
+          <w:p>
+            <w:pPr>
+              <w:pStyle w:val="Compact"/>
+              <w:jc w:val="left"/>
+            </w:pPr>
+            <w:bookmarkStart w:id="141" w:name="vocabs.salaryTypes"/>
+            <w:bookmarkEnd w:id="141"/>
+            <w:r>
+              <w:t xml:space="preserve">Gehaltstypen</w:t>
+            </w:r>
+          </w:p>
+        </w:tc>
+        <w:tc>
+          <w:tcPr/>
+          <w:p>
+            <w:pPr>
+              <w:pStyle w:val="Compact"/>
+              <w:jc w:val="left"/>
+            </w:pPr>
+            <w:r>
+              <w:t xml:space="preserve">einfach / wiederholend</w:t>
+            </w:r>
+          </w:p>
+        </w:tc>
+        <w:tc>
+          <w:tcPr/>
+          <w:p>
+            <w:pPr>
+              <w:pStyle w:val="Compact"/>
+            </w:pPr>
+          </w:p>
+        </w:tc>
+      </w:tr>
+      <w:tr>
+        <w:tc>
+          <w:tcPr/>
+          <w:p>
+            <w:pPr>
+              <w:pStyle w:val="Compact"/>
+              <w:jc w:val="left"/>
+            </w:pPr>
+            <w:bookmarkStart w:id="142" w:name="vocabs.placeType"/>
+            <w:bookmarkEnd w:id="142"/>
+            <w:r>
+              <w:t xml:space="preserve">Ortstypen</w:t>
+            </w:r>
+          </w:p>
+        </w:tc>
+        <w:tc>
+          <w:tcPr/>
+          <w:p>
+            <w:pPr>
+              <w:pStyle w:val="Compact"/>
+              <w:jc w:val="left"/>
+            </w:pPr>
+            <w:r>
+              <w:t xml:space="preserve">Stadt / Dorf / Burg / Land/Herrschaftskomplex / Landschaft/Region</w:t>
+            </w:r>
+          </w:p>
+        </w:tc>
+        <w:tc>
+          <w:tcPr/>
+          <w:p>
+            <w:pPr>
+              <w:pStyle w:val="Compact"/>
+            </w:pPr>
+          </w:p>
+        </w:tc>
+      </w:tr>
+    </w:tbl>
+    <w:bookmarkEnd w:id="143"/>
+    <w:bookmarkStart w:id="149" w:name="datatypes"/>
+    <w:p>
+      <w:pPr>
+        <w:pStyle w:val="Heading2"/>
+      </w:pPr>
+      <w:r>
+        <w:t xml:space="preserve">Datatypes</w:t>
+      </w:r>
+    </w:p>
+    <w:tbl>
+      <w:tblPr>
+        <w:tblStyle w:val="Table"/>
+        <w:tblW w:type="auto" w:w="0"/>
+        <w:tblLook w:firstRow="1" w:lastRow="0" w:firstColumn="0" w:lastColumn="0" w:noHBand="0" w:noVBand="0" w:val="0020"/>
+      </w:tblPr>
+      <w:tblGrid>
+        <w:gridCol w:w="2640"/>
+        <w:gridCol w:w="2640"/>
+        <w:gridCol w:w="2640"/>
+      </w:tblGrid>
+      <w:tr>
+        <w:trPr>
+          <w:tblHeader w:val="true"/>
+        </w:trPr>
+        <w:tc>
+          <w:tcPr/>
+          <w:p>
+            <w:pPr>
+              <w:pStyle w:val="Compact"/>
+              <w:jc w:val="left"/>
+            </w:pPr>
+            <w:r>
+              <w:t xml:space="preserve">Name</w:t>
+            </w:r>
+          </w:p>
+        </w:tc>
+        <w:tc>
+          <w:tcPr/>
+          <w:p>
+            <w:pPr>
+              <w:pStyle w:val="Compact"/>
+              <w:jc w:val="left"/>
+            </w:pPr>
+            <w:r>
+              <w:t xml:space="preserve">Used by</w:t>
+            </w:r>
+          </w:p>
+        </w:tc>
+        <w:tc>
+          <w:tcPr/>
+          <w:p>
+            <w:pPr>
+              <w:pStyle w:val="Compact"/>
+              <w:jc w:val="left"/>
+            </w:pPr>
+            <w:r>
+              <w:t xml:space="preserve">Remarks</w:t>
+            </w:r>
+          </w:p>
+        </w:tc>
+      </w:tr>
+      <w:tr>
+        <w:tc>
+          <w:tcPr/>
+          <w:p>
+            <w:pPr>
+              <w:pStyle w:val="Compact"/>
+              <w:jc w:val="left"/>
+            </w:pPr>
+            <w:bookmarkStart w:id="144" w:name="choiceField"/>
+            <w:bookmarkEnd w:id="144"/>
             <w:r>
               <w:t xml:space="preserve">choice field</w:t>
             </w:r>
@@ -6020,8 +6242,8 @@
               <w:pStyle w:val="Compact"/>
               <w:jc w:val="left"/>
             </w:pPr>
-            <w:bookmarkStart w:id="141" w:name="float"/>
-            <w:bookmarkEnd w:id="141"/>
+            <w:bookmarkStart w:id="145" w:name="float"/>
+            <w:bookmarkEnd w:id="145"/>
             <w:r>
               <w:t xml:space="preserve">float</w:t>
             </w:r>
@@ -6089,8 +6311,8 @@
               <w:pStyle w:val="Compact"/>
               <w:jc w:val="left"/>
             </w:pPr>
-            <w:bookmarkStart w:id="142" w:name="int"/>
-            <w:bookmarkEnd w:id="142"/>
+            <w:bookmarkStart w:id="146" w:name="int"/>
+            <w:bookmarkEnd w:id="146"/>
             <w:r>
               <w:t xml:space="preserve">integer</w:t>
             </w:r>
@@ -6130,8 +6352,8 @@
               <w:pStyle w:val="Compact"/>
               <w:jc w:val="left"/>
             </w:pPr>
-            <w:bookmarkStart w:id="143" w:name="longText"/>
-            <w:bookmarkEnd w:id="143"/>
+            <w:bookmarkStart w:id="147" w:name="longText"/>
+            <w:bookmarkEnd w:id="147"/>
             <w:r>
               <w:t xml:space="preserve">long text</w:t>
             </w:r>
@@ -6258,8 +6480,8 @@
               <w:pStyle w:val="Compact"/>
               <w:jc w:val="left"/>
             </w:pPr>
-            <w:bookmarkStart w:id="144" w:name="shortText"/>
-            <w:bookmarkEnd w:id="144"/>
+            <w:bookmarkStart w:id="148" w:name="shortText"/>
+            <w:bookmarkEnd w:id="148"/>
             <w:r>
               <w:t xml:space="preserve">short text</w:t>
             </w:r>
@@ -6530,8 +6752,8 @@
         </w:tc>
       </w:tr>
     </w:tbl>
-    <w:bookmarkEnd w:id="145"/>
-    <w:bookmarkStart w:id="147" w:name="references"/>
+    <w:bookmarkEnd w:id="149"/>
+    <w:bookmarkStart w:id="151" w:name="references"/>
     <w:p>
       <w:pPr>
         <w:pStyle w:val="Heading2"/>
@@ -6547,7 +6769,7 @@
       <w:r>
         <w:t xml:space="preserve">CIDOC CRM v7.1.1</w:t>
       </w:r>
-      <w:hyperlink r:id="rId146">
+      <w:hyperlink r:id="rId150">
         <w:r>
           <w:rPr>
             <w:rStyle w:val="Hyperlink"/>
@@ -6568,7 +6790,7 @@
         </w:r>
       </w:hyperlink>
     </w:p>
-    <w:bookmarkEnd w:id="147"/>
+    <w:bookmarkEnd w:id="151"/>
     <w:sectPr/>
   </w:body>
 </w:document>

</xml_diff>